<commit_message>
Actualizacion del informe ejecutivo del diseño del sistema
</commit_message>
<xml_diff>
--- a/Documentacion/Informe ejecutivo sobre diseño del sistema.docx
+++ b/Documentacion/Informe ejecutivo sobre diseño del sistema.docx
@@ -197,13 +197,7 @@
         <w:rPr>
           <w:rFonts w:ascii="Arial" w:hAnsi="Arial" w:cs="Arial"/>
         </w:rPr>
-        <w:t xml:space="preserve">labilidad y tolerancia a fallos. </w:t>
-      </w:r>
-      <w:r>
-        <w:rPr>
-          <w:rFonts w:ascii="Arial" w:hAnsi="Arial" w:cs="Arial"/>
-        </w:rPr>
-        <w:t>Estas cualidades se logran mediante la descentralización</w:t>
+        <w:t>labilidad y tolerancia a fallos. Estas cualidades se logran mediante la descentralización</w:t>
       </w:r>
       <w:r>
         <w:rPr>
@@ -215,19 +209,7 @@
         <w:rPr>
           <w:rFonts w:ascii="Arial" w:hAnsi="Arial" w:cs="Arial"/>
         </w:rPr>
-        <w:t xml:space="preserve"> </w:t>
-      </w:r>
-      <w:r>
-        <w:rPr>
-          <w:rFonts w:ascii="Arial" w:hAnsi="Arial" w:cs="Arial"/>
-        </w:rPr>
-        <w:t>l</w:t>
-      </w:r>
-      <w:r>
-        <w:rPr>
-          <w:rFonts w:ascii="Arial" w:hAnsi="Arial" w:cs="Arial"/>
-        </w:rPr>
-        <w:t>a f</w:t>
+        <w:t xml:space="preserve"> la f</w:t>
       </w:r>
       <w:r>
         <w:rPr>
@@ -263,13 +245,7 @@
         <w:rPr>
           <w:rFonts w:ascii="Arial" w:hAnsi="Arial" w:cs="Arial"/>
         </w:rPr>
-        <w:t xml:space="preserve"> facilidad a la hora de añadir nuevos nodos que brinden nuevos jugadores o funcionalidades específicas</w:t>
-      </w:r>
-      <w:r>
-        <w:rPr>
-          <w:rFonts w:ascii="Arial" w:hAnsi="Arial" w:cs="Arial"/>
-        </w:rPr>
-        <w:t>.</w:t>
+        <w:t xml:space="preserve"> facilidad a la hora de añadir nuevos nodos que brinden nuevos jugadores o funcionalidades específicas.</w:t>
       </w:r>
     </w:p>
     <w:p>
@@ -315,7 +291,66 @@
         <w:rPr>
           <w:rFonts w:ascii="Arial" w:hAnsi="Arial" w:cs="Arial"/>
         </w:rPr>
-        <w:t>Estos nodos tienen varios métodos que desempeñan acciones en común como lo son la animación de movimiento, la gestión de colisiones y chequeo de límites del campo por donde se desplazan. E</w:t>
+        <w:t>Estos nodos tienen varios métodos que desempeñan acciones en común como lo son la animación de movimiento, la gestión de colisiones y chequeo de límites de</w:t>
+      </w:r>
+      <w:r>
+        <w:rPr>
+          <w:rFonts w:ascii="Arial" w:hAnsi="Arial" w:cs="Arial"/>
+        </w:rPr>
+        <w:t xml:space="preserve">l campo por donde se desplazan. De la clase </w:t>
+      </w:r>
+      <w:r>
+        <w:rPr>
+          <w:rFonts w:ascii="Arial" w:hAnsi="Arial" w:cs="Arial"/>
+          <w:i/>
+        </w:rPr>
+        <w:t>Player</w:t>
+      </w:r>
+      <w:r>
+        <w:rPr>
+          <w:rFonts w:ascii="Arial" w:hAnsi="Arial" w:cs="Arial"/>
+        </w:rPr>
+        <w:t xml:space="preserve"> heredan </w:t>
+      </w:r>
+      <w:r>
+        <w:rPr>
+          <w:rFonts w:ascii="Arial" w:hAnsi="Arial" w:cs="Arial"/>
+          <w:i/>
+        </w:rPr>
+        <w:t>PlayerField</w:t>
+      </w:r>
+      <w:r>
+        <w:rPr>
+          <w:rFonts w:ascii="Arial" w:hAnsi="Arial" w:cs="Arial"/>
+        </w:rPr>
+        <w:t xml:space="preserve"> y </w:t>
+      </w:r>
+      <w:r>
+        <w:rPr>
+          <w:rFonts w:ascii="Arial" w:hAnsi="Arial" w:cs="Arial"/>
+          <w:i/>
+        </w:rPr>
+        <w:t>Goalkeeper</w:t>
+      </w:r>
+      <w:r>
+        <w:rPr>
+          <w:rFonts w:ascii="Arial" w:hAnsi="Arial" w:cs="Arial"/>
+        </w:rPr>
+        <w:t xml:space="preserve"> que poseen diferentes límites de movimiento dentro de la cancha ya que el arquero solo puede moverse dentro del área grande</w:t>
+      </w:r>
+      <w:bookmarkStart w:id="0" w:name="_GoBack"/>
+      <w:bookmarkEnd w:id="0"/>
+      <w:r>
+        <w:rPr>
+          <w:rFonts w:ascii="Arial" w:hAnsi="Arial" w:cs="Arial"/>
+        </w:rPr>
+        <w:t xml:space="preserve">. </w:t>
+      </w:r>
+      <w:r>
+        <w:rPr>
+          <w:rFonts w:ascii="Arial" w:hAnsi="Arial" w:cs="Arial"/>
+        </w:rPr>
+        <w:t>E</w:t>
       </w:r>
       <w:r>
         <w:rPr>
@@ -404,31 +439,7 @@
         <w:rPr>
           <w:rFonts w:ascii="Arial" w:hAnsi="Arial" w:cs="Arial"/>
         </w:rPr>
-        <w:t>que se desarrollan con la única instancia de la pelota existente, la cual</w:t>
-      </w:r>
-      <w:r>
-        <w:rPr>
-          <w:rFonts w:ascii="Arial" w:hAnsi="Arial" w:cs="Arial"/>
-        </w:rPr>
-        <w:t xml:space="preserve"> se encarga de g</w:t>
-      </w:r>
-      <w:r>
-        <w:rPr>
-          <w:rFonts w:ascii="Arial" w:hAnsi="Arial" w:cs="Arial"/>
-        </w:rPr>
-        <w:t>estionar la detección de goles</w:t>
-      </w:r>
-      <w:r>
-        <w:rPr>
-          <w:rFonts w:ascii="Arial" w:hAnsi="Arial" w:cs="Arial"/>
-        </w:rPr>
-        <w:t>.</w:t>
-      </w:r>
-      <w:r>
-        <w:rPr>
-          <w:rFonts w:ascii="Arial" w:hAnsi="Arial" w:cs="Arial"/>
-        </w:rPr>
-        <w:t xml:space="preserve"> </w:t>
+        <w:t xml:space="preserve">que se desarrollan con la única instancia de la pelota existente, la cual se encarga de gestionar la detección de goles. </w:t>
       </w:r>
     </w:p>
     <w:p>
@@ -808,8 +819,6 @@
         </w:rPr>
         <w:t>en la estrategia A.</w:t>
       </w:r>
-      <w:bookmarkStart w:id="0" w:name="_GoBack"/>
-      <w:bookmarkEnd w:id="0"/>
     </w:p>
     <w:p>
       <w:r>
@@ -4019,15 +4028,6 @@
 </file>
 
 <file path=customXml/item1.xml><?xml version="1.0" encoding="utf-8"?>
-<?mso-contentType ?>
-<FormTemplates xmlns="http://schemas.microsoft.com/sharepoint/v3/contenttype/forms">
-  <Display>DocumentLibraryForm</Display>
-  <Edit>AssetEditForm</Edit>
-  <New>DocumentLibraryForm</New>
-</FormTemplates>
-</file>
-
-<file path=customXml/item2.xml><?xml version="1.0" encoding="utf-8"?>
 <ct:contentTypeSchema xmlns:ct="http://schemas.microsoft.com/office/2006/metadata/contentType" xmlns:ma="http://schemas.microsoft.com/office/2006/metadata/properties/metaAttributes" ct:_="" ma:_="" ma:contentTypeName="TemplateFile" ma:contentTypeID="0x0101006EDDDB5EE6D98C44930B742096920B300400F5B6D36B3EF94B4E9A635CDF2A18F5B8" ma:contentTypeVersion="72" ma:contentTypeDescription="Create a new document." ma:contentTypeScope="" ma:versionID="a23e56308344d904b51738559c3d67c9">
   <xsd:schema xmlns:xsd="http://www.w3.org/2001/XMLSchema" xmlns:xs="http://www.w3.org/2001/XMLSchema" xmlns:p="http://schemas.microsoft.com/office/2006/metadata/properties" xmlns:ns2="4873beb7-5857-4685-be1f-d57550cc96cc" targetNamespace="http://schemas.microsoft.com/office/2006/metadata/properties" ma:root="true" ma:fieldsID="cd0908cc4600e77bf5da051303e00c8d" ns2:_="">
     <xsd:import namespace="4873beb7-5857-4685-be1f-d57550cc96cc"/>
@@ -5067,6 +5067,15 @@
 </ct:contentTypeSchema>
 </file>
 
+<file path=customXml/item2.xml><?xml version="1.0" encoding="utf-8"?>
+<?mso-contentType ?>
+<FormTemplates xmlns="http://schemas.microsoft.com/sharepoint/v3/contenttype/forms">
+  <Display>DocumentLibraryForm</Display>
+  <Edit>AssetEditForm</Edit>
+  <New>DocumentLibraryForm</New>
+</FormTemplates>
+</file>
+
 <file path=customXml/item3.xml><?xml version="1.0" encoding="utf-8"?>
 <p:properties xmlns:p="http://schemas.microsoft.com/office/2006/metadata/properties" xmlns:xsi="http://www.w3.org/2001/XMLSchema-instance" xmlns:pc="http://schemas.microsoft.com/office/infopath/2007/PartnerControls">
   <documentManagement>
@@ -5194,14 +5203,6 @@
 </file>
 
 <file path=customXml/itemProps1.xml><?xml version="1.0" encoding="utf-8"?>
-<ds:datastoreItem xmlns:ds="http://schemas.openxmlformats.org/officeDocument/2006/customXml" ds:itemID="{499EA1EC-B023-4266-9865-E1EDA122A8C9}">
-  <ds:schemaRefs>
-    <ds:schemaRef ds:uri="http://schemas.microsoft.com/sharepoint/v3/contenttype/forms"/>
-  </ds:schemaRefs>
-</ds:datastoreItem>
-</file>
-
-<file path=customXml/itemProps2.xml><?xml version="1.0" encoding="utf-8"?>
 <ds:datastoreItem xmlns:ds="http://schemas.openxmlformats.org/officeDocument/2006/customXml" ds:itemID="{9332E30D-EFB4-40E8-AB8F-C2E02C2E75EB}">
   <ds:schemaRefs>
     <ds:schemaRef ds:uri="http://schemas.microsoft.com/office/2006/metadata/contentType"/>
@@ -5219,6 +5220,14 @@
 </ds:datastoreItem>
 </file>
 
+<file path=customXml/itemProps2.xml><?xml version="1.0" encoding="utf-8"?>
+<ds:datastoreItem xmlns:ds="http://schemas.openxmlformats.org/officeDocument/2006/customXml" ds:itemID="{499EA1EC-B023-4266-9865-E1EDA122A8C9}">
+  <ds:schemaRefs>
+    <ds:schemaRef ds:uri="http://schemas.microsoft.com/sharepoint/v3/contenttype/forms"/>
+  </ds:schemaRefs>
+</ds:datastoreItem>
+</file>
+
 <file path=customXml/itemProps3.xml><?xml version="1.0" encoding="utf-8"?>
 <ds:datastoreItem xmlns:ds="http://schemas.openxmlformats.org/officeDocument/2006/customXml" ds:itemID="{63671810-3EF7-4C8E-BCBA-248ABE2BAB39}">
   <ds:schemaRefs>

</xml_diff>

<commit_message>
Carga de informe ejecutivo sobre la autonomia en el diseño
</commit_message>
<xml_diff>
--- a/Documentacion/Informe ejecutivo sobre diseño del sistema.docx
+++ b/Documentacion/Informe ejecutivo sobre diseño del sistema.docx
@@ -9,6 +9,8 @@
           <w:rFonts w:ascii="Arial" w:hAnsi="Arial" w:cs="Arial"/>
         </w:rPr>
       </w:pPr>
+      <w:bookmarkStart w:id="0" w:name="_GoBack"/>
+      <w:bookmarkEnd w:id="0"/>
       <w:r>
         <w:rPr>
           <w:rFonts w:ascii="Arial" w:hAnsi="Arial" w:cs="Arial"/>
@@ -21,7 +23,7 @@
         <w:pStyle w:val="Prrafodelista"/>
         <w:numPr>
           <w:ilvl w:val="0"/>
-          <w:numId w:val="33"/>
+          <w:numId w:val="34"/>
         </w:numPr>
         <w:jc w:val="right"/>
         <w:rPr>
@@ -336,15 +338,7 @@
         <w:rPr>
           <w:rFonts w:ascii="Arial" w:hAnsi="Arial" w:cs="Arial"/>
         </w:rPr>
-        <w:t xml:space="preserve"> que poseen diferentes límites de movimiento dentro de la cancha ya que el arquero solo puede moverse dentro del área grande</w:t>
-      </w:r>
-      <w:bookmarkStart w:id="0" w:name="_GoBack"/>
-      <w:bookmarkEnd w:id="0"/>
-      <w:r>
-        <w:rPr>
-          <w:rFonts w:ascii="Arial" w:hAnsi="Arial" w:cs="Arial"/>
-        </w:rPr>
-        <w:t xml:space="preserve">. </w:t>
+        <w:t xml:space="preserve"> que poseen diferentes límites de movimiento dentro de la cancha ya que el arquero solo puede moverse dentro del área grande. </w:t>
       </w:r>
       <w:r>
         <w:rPr>
@@ -2158,6 +2152,95 @@
     </w:lvl>
   </w:abstractNum>
   <w:abstractNum w:abstractNumId="21" w15:restartNumberingAfterBreak="0">
+    <w:nsid w:val="53A239D7"/>
+    <w:multiLevelType w:val="hybridMultilevel"/>
+    <w:tmpl w:val="4E2EC2F4"/>
+    <w:lvl w:ilvl="0" w:tplc="FB407080">
+      <w:start w:val="17"/>
+      <w:numFmt w:val="decimal"/>
+      <w:lvlText w:val="%1"/>
+      <w:lvlJc w:val="left"/>
+      <w:pPr>
+        <w:ind w:left="1080" w:hanging="360"/>
+      </w:pPr>
+      <w:rPr>
+        <w:rFonts w:hint="default"/>
+      </w:rPr>
+    </w:lvl>
+    <w:lvl w:ilvl="1" w:tplc="04090019" w:tentative="1">
+      <w:start w:val="1"/>
+      <w:numFmt w:val="lowerLetter"/>
+      <w:lvlText w:val="%2."/>
+      <w:lvlJc w:val="left"/>
+      <w:pPr>
+        <w:ind w:left="1800" w:hanging="360"/>
+      </w:pPr>
+    </w:lvl>
+    <w:lvl w:ilvl="2" w:tplc="0409001B" w:tentative="1">
+      <w:start w:val="1"/>
+      <w:numFmt w:val="lowerRoman"/>
+      <w:lvlText w:val="%3."/>
+      <w:lvlJc w:val="right"/>
+      <w:pPr>
+        <w:ind w:left="2520" w:hanging="180"/>
+      </w:pPr>
+    </w:lvl>
+    <w:lvl w:ilvl="3" w:tplc="0409000F" w:tentative="1">
+      <w:start w:val="1"/>
+      <w:numFmt w:val="decimal"/>
+      <w:lvlText w:val="%4."/>
+      <w:lvlJc w:val="left"/>
+      <w:pPr>
+        <w:ind w:left="3240" w:hanging="360"/>
+      </w:pPr>
+    </w:lvl>
+    <w:lvl w:ilvl="4" w:tplc="04090019" w:tentative="1">
+      <w:start w:val="1"/>
+      <w:numFmt w:val="lowerLetter"/>
+      <w:lvlText w:val="%5."/>
+      <w:lvlJc w:val="left"/>
+      <w:pPr>
+        <w:ind w:left="3960" w:hanging="360"/>
+      </w:pPr>
+    </w:lvl>
+    <w:lvl w:ilvl="5" w:tplc="0409001B" w:tentative="1">
+      <w:start w:val="1"/>
+      <w:numFmt w:val="lowerRoman"/>
+      <w:lvlText w:val="%6."/>
+      <w:lvlJc w:val="right"/>
+      <w:pPr>
+        <w:ind w:left="4680" w:hanging="180"/>
+      </w:pPr>
+    </w:lvl>
+    <w:lvl w:ilvl="6" w:tplc="0409000F" w:tentative="1">
+      <w:start w:val="1"/>
+      <w:numFmt w:val="decimal"/>
+      <w:lvlText w:val="%7."/>
+      <w:lvlJc w:val="left"/>
+      <w:pPr>
+        <w:ind w:left="5400" w:hanging="360"/>
+      </w:pPr>
+    </w:lvl>
+    <w:lvl w:ilvl="7" w:tplc="04090019" w:tentative="1">
+      <w:start w:val="1"/>
+      <w:numFmt w:val="lowerLetter"/>
+      <w:lvlText w:val="%8."/>
+      <w:lvlJc w:val="left"/>
+      <w:pPr>
+        <w:ind w:left="6120" w:hanging="360"/>
+      </w:pPr>
+    </w:lvl>
+    <w:lvl w:ilvl="8" w:tplc="0409001B" w:tentative="1">
+      <w:start w:val="1"/>
+      <w:numFmt w:val="lowerRoman"/>
+      <w:lvlText w:val="%9."/>
+      <w:lvlJc w:val="right"/>
+      <w:pPr>
+        <w:ind w:left="6840" w:hanging="180"/>
+      </w:pPr>
+    </w:lvl>
+  </w:abstractNum>
+  <w:abstractNum w:abstractNumId="22" w15:restartNumberingAfterBreak="0">
     <w:nsid w:val="64460F1B"/>
     <w:multiLevelType w:val="hybridMultilevel"/>
     <w:tmpl w:val="C1CEA558"/>
@@ -2385,7 +2468,7 @@
     <w:abstractNumId w:val="19"/>
   </w:num>
   <w:num w:numId="30">
-    <w:abstractNumId w:val="21"/>
+    <w:abstractNumId w:val="22"/>
   </w:num>
   <w:num w:numId="31">
     <w:abstractNumId w:val="10"/>
@@ -2395,6 +2478,9 @@
   </w:num>
   <w:num w:numId="33">
     <w:abstractNumId w:val="17"/>
+  </w:num>
+  <w:num w:numId="34">
+    <w:abstractNumId w:val="21"/>
   </w:num>
 </w:numbering>
 </file>

</xml_diff>